<commit_message>
The Story of Zed - Just the Jist
</commit_message>
<xml_diff>
--- a/Verse3-The-Land-lite.docx
+++ b/Verse3-The-Land-lite.docx
@@ -53,6 +53,13 @@
           <w:sz w:val="22"/>
           <w:szCs w:val="22"/>
         </w:rPr>
+        <w:t>“</w:t>
+      </w:r>
+      <w:r>
+        <w:rPr>
+          <w:sz w:val="22"/>
+          <w:szCs w:val="22"/>
+        </w:rPr>
         <w:t xml:space="preserve">I deduced </w:t>
       </w:r>
       <w:proofErr w:type="gramStart"/>
@@ -87,22 +94,36 @@
         </w:rPr>
         <w:t xml:space="preserve"> called Deep Analysis.</w:t>
       </w:r>
-    </w:p>
-    <w:p>
-      <w:pPr>
-        <w:rPr>
-          <w:sz w:val="22"/>
-          <w:szCs w:val="22"/>
-        </w:rPr>
-      </w:pPr>
-    </w:p>
-    <w:p>
-      <w:pPr>
-        <w:rPr>
-          <w:sz w:val="22"/>
-          <w:szCs w:val="22"/>
-        </w:rPr>
-      </w:pPr>
+      <w:r>
+        <w:rPr>
+          <w:sz w:val="22"/>
+          <w:szCs w:val="22"/>
+        </w:rPr>
+        <w:t>”, Zev stated cooly.</w:t>
+      </w:r>
+    </w:p>
+    <w:p>
+      <w:pPr>
+        <w:rPr>
+          <w:sz w:val="22"/>
+          <w:szCs w:val="22"/>
+        </w:rPr>
+      </w:pPr>
+    </w:p>
+    <w:p>
+      <w:pPr>
+        <w:rPr>
+          <w:sz w:val="22"/>
+          <w:szCs w:val="22"/>
+        </w:rPr>
+      </w:pPr>
+      <w:r>
+        <w:rPr>
+          <w:sz w:val="22"/>
+          <w:szCs w:val="22"/>
+        </w:rPr>
+        <w:t>“</w:t>
+      </w:r>
       <w:proofErr w:type="gramStart"/>
       <w:r>
         <w:rPr>
@@ -117,7 +138,132 @@
           <w:sz w:val="22"/>
           <w:szCs w:val="22"/>
         </w:rPr>
-        <w:t xml:space="preserve"> tired of running. I </w:t>
+        <w:t xml:space="preserve"> tired of running. I haven’t found the </w:t>
+      </w:r>
+      <w:r>
+        <w:rPr>
+          <w:sz w:val="22"/>
+          <w:szCs w:val="22"/>
+        </w:rPr>
+        <w:t>“</w:t>
+      </w:r>
+      <w:r>
+        <w:rPr>
+          <w:sz w:val="22"/>
+          <w:szCs w:val="22"/>
+        </w:rPr>
+        <w:t>good guys</w:t>
+      </w:r>
+      <w:r>
+        <w:rPr>
+          <w:sz w:val="22"/>
+          <w:szCs w:val="22"/>
+        </w:rPr>
+        <w:t>”</w:t>
+      </w:r>
+      <w:r>
+        <w:rPr>
+          <w:sz w:val="22"/>
+          <w:szCs w:val="22"/>
+        </w:rPr>
+        <w:t xml:space="preserve"> yet. Have you?</w:t>
+      </w:r>
+      <w:r>
+        <w:rPr>
+          <w:sz w:val="22"/>
+          <w:szCs w:val="22"/>
+        </w:rPr>
+        <w:t>”</w:t>
+      </w:r>
+    </w:p>
+    <w:p>
+      <w:pPr>
+        <w:rPr>
+          <w:sz w:val="22"/>
+          <w:szCs w:val="22"/>
+        </w:rPr>
+      </w:pPr>
+    </w:p>
+    <w:p>
+      <w:pPr>
+        <w:rPr>
+          <w:sz w:val="22"/>
+          <w:szCs w:val="22"/>
+        </w:rPr>
+      </w:pPr>
+      <w:r>
+        <w:rPr>
+          <w:sz w:val="22"/>
+          <w:szCs w:val="22"/>
+        </w:rPr>
+        <w:t>“</w:t>
+      </w:r>
+      <w:r>
+        <w:rPr>
+          <w:sz w:val="22"/>
+          <w:szCs w:val="22"/>
+        </w:rPr>
+        <w:t>And while we are being honest, I have a talent that tells me when you are not telling the truth.</w:t>
+      </w:r>
+      <w:r>
+        <w:rPr>
+          <w:sz w:val="22"/>
+          <w:szCs w:val="22"/>
+        </w:rPr>
+        <w:t>”</w:t>
+      </w:r>
+    </w:p>
+    <w:p>
+      <w:pPr>
+        <w:rPr>
+          <w:sz w:val="22"/>
+          <w:szCs w:val="22"/>
+        </w:rPr>
+      </w:pPr>
+    </w:p>
+    <w:p>
+      <w:pPr>
+        <w:rPr>
+          <w:sz w:val="22"/>
+          <w:szCs w:val="22"/>
+        </w:rPr>
+      </w:pPr>
+      <w:r>
+        <w:rPr>
+          <w:sz w:val="22"/>
+          <w:szCs w:val="22"/>
+        </w:rPr>
+        <w:t>The way he phrased it sounded peculiar…hmmm…</w:t>
+      </w:r>
+    </w:p>
+    <w:p>
+      <w:pPr>
+        <w:rPr>
+          <w:sz w:val="22"/>
+          <w:szCs w:val="22"/>
+        </w:rPr>
+      </w:pPr>
+    </w:p>
+    <w:p>
+      <w:pPr>
+        <w:rPr>
+          <w:sz w:val="22"/>
+          <w:szCs w:val="22"/>
+        </w:rPr>
+      </w:pPr>
+      <w:r>
+        <w:rPr>
+          <w:sz w:val="22"/>
+          <w:szCs w:val="22"/>
+        </w:rPr>
+        <w:t>“</w:t>
+      </w:r>
+      <w:r>
+        <w:rPr>
+          <w:sz w:val="22"/>
+          <w:szCs w:val="22"/>
+        </w:rPr>
+        <w:t xml:space="preserve">In any case, I </w:t>
       </w:r>
       <w:proofErr w:type="gramStart"/>
       <w:r>
@@ -125,7 +271,7 @@
           <w:sz w:val="22"/>
           <w:szCs w:val="22"/>
         </w:rPr>
-        <w:t>haven’t</w:t>
+        <w:t>was sent</w:t>
       </w:r>
       <w:proofErr w:type="gramEnd"/>
       <w:r>
@@ -133,111 +279,60 @@
           <w:sz w:val="22"/>
           <w:szCs w:val="22"/>
         </w:rPr>
-        <w:t xml:space="preserve"> found the </w:t>
-      </w:r>
-      <w:r>
-        <w:rPr>
-          <w:sz w:val="22"/>
-          <w:szCs w:val="22"/>
-        </w:rPr>
-        <w:t>“</w:t>
-      </w:r>
-      <w:r>
-        <w:rPr>
-          <w:sz w:val="22"/>
-          <w:szCs w:val="22"/>
-        </w:rPr>
-        <w:t>good guys</w:t>
-      </w:r>
-      <w:r>
-        <w:rPr>
-          <w:sz w:val="22"/>
-          <w:szCs w:val="22"/>
-        </w:rPr>
-        <w:t>”</w:t>
-      </w:r>
-      <w:r>
-        <w:rPr>
-          <w:sz w:val="22"/>
-          <w:szCs w:val="22"/>
-        </w:rPr>
-        <w:t xml:space="preserve"> yet. Have you?</w:t>
-      </w:r>
-      <w:r>
-        <w:rPr>
-          <w:sz w:val="22"/>
-          <w:szCs w:val="22"/>
-        </w:rPr>
-        <w:t xml:space="preserve"> </w:t>
-      </w:r>
-    </w:p>
-    <w:p>
-      <w:pPr>
-        <w:rPr>
-          <w:sz w:val="22"/>
-          <w:szCs w:val="22"/>
-        </w:rPr>
-      </w:pPr>
-    </w:p>
-    <w:p>
-      <w:pPr>
-        <w:rPr>
-          <w:sz w:val="22"/>
-          <w:szCs w:val="22"/>
-        </w:rPr>
-      </w:pPr>
-      <w:r>
-        <w:rPr>
-          <w:sz w:val="22"/>
-          <w:szCs w:val="22"/>
-        </w:rPr>
-        <w:t>And while we are being honest, I have a talent that tells me when you are not telling the truth.</w:t>
-      </w:r>
-    </w:p>
-    <w:p>
-      <w:pPr>
-        <w:rPr>
-          <w:sz w:val="22"/>
-          <w:szCs w:val="22"/>
-        </w:rPr>
-      </w:pPr>
-    </w:p>
-    <w:p>
-      <w:pPr>
-        <w:rPr>
-          <w:sz w:val="22"/>
-          <w:szCs w:val="22"/>
-        </w:rPr>
-      </w:pPr>
-      <w:r>
-        <w:rPr>
-          <w:sz w:val="22"/>
-          <w:szCs w:val="22"/>
-        </w:rPr>
-        <w:t>The way he phrased it sounded peculiar…hmmm…</w:t>
-      </w:r>
-    </w:p>
-    <w:p>
-      <w:pPr>
-        <w:rPr>
-          <w:sz w:val="22"/>
-          <w:szCs w:val="22"/>
-        </w:rPr>
-      </w:pPr>
-    </w:p>
-    <w:p>
-      <w:pPr>
-        <w:rPr>
-          <w:sz w:val="22"/>
-          <w:szCs w:val="22"/>
-        </w:rPr>
-      </w:pPr>
-      <w:r>
-        <w:rPr>
-          <w:sz w:val="22"/>
-          <w:szCs w:val="22"/>
-        </w:rPr>
-        <w:t xml:space="preserve">In any case, I </w:t>
+        <w:t xml:space="preserve"> on a quest, to find you or someone like you. </w:t>
+      </w:r>
+      <w:r>
+        <w:rPr>
+          <w:sz w:val="22"/>
+          <w:szCs w:val="22"/>
+        </w:rPr>
+        <w:t>See for yourself.”</w:t>
+      </w:r>
+    </w:p>
+    <w:p>
+      <w:pPr>
+        <w:rPr>
+          <w:sz w:val="22"/>
+          <w:szCs w:val="22"/>
+        </w:rPr>
+      </w:pPr>
+    </w:p>
+    <w:p>
+      <w:pPr>
+        <w:rPr>
+          <w:sz w:val="22"/>
+          <w:szCs w:val="22"/>
+        </w:rPr>
+      </w:pPr>
+      <w:r>
+        <w:rPr>
+          <w:sz w:val="22"/>
+          <w:szCs w:val="22"/>
+        </w:rPr>
+        <w:t>His eyes strayed for a moment and then a prompt showed up.</w:t>
+      </w:r>
+    </w:p>
+    <w:p>
+      <w:pPr>
+        <w:rPr>
+          <w:sz w:val="22"/>
+          <w:szCs w:val="22"/>
+        </w:rPr>
+      </w:pPr>
+    </w:p>
+    <w:p>
+      <w:pPr>
+        <w:rPr>
+          <w:sz w:val="22"/>
+          <w:szCs w:val="22"/>
+        </w:rPr>
+      </w:pPr>
+      <w:r>
+        <w:rPr>
+          <w:sz w:val="22"/>
+          <w:szCs w:val="22"/>
+        </w:rPr>
+        <w:t xml:space="preserve">A prompt has </w:t>
       </w:r>
       <w:proofErr w:type="gramStart"/>
       <w:r>
@@ -245,7 +340,7 @@
           <w:sz w:val="22"/>
           <w:szCs w:val="22"/>
         </w:rPr>
-        <w:t>was sent</w:t>
+        <w:t>been shared</w:t>
       </w:r>
       <w:proofErr w:type="gramEnd"/>
       <w:r>
@@ -253,68 +348,6 @@
           <w:sz w:val="22"/>
           <w:szCs w:val="22"/>
         </w:rPr>
-        <w:t xml:space="preserve"> on a quest, to find you or someone like you. See here.</w:t>
-      </w:r>
-    </w:p>
-    <w:p>
-      <w:pPr>
-        <w:rPr>
-          <w:sz w:val="22"/>
-          <w:szCs w:val="22"/>
-        </w:rPr>
-      </w:pPr>
-    </w:p>
-    <w:p>
-      <w:pPr>
-        <w:rPr>
-          <w:sz w:val="22"/>
-          <w:szCs w:val="22"/>
-        </w:rPr>
-      </w:pPr>
-      <w:r>
-        <w:rPr>
-          <w:sz w:val="22"/>
-          <w:szCs w:val="22"/>
-        </w:rPr>
-        <w:t>His eyes strayed for a moment and then a prompt showed up.</w:t>
-      </w:r>
-    </w:p>
-    <w:p>
-      <w:pPr>
-        <w:rPr>
-          <w:sz w:val="22"/>
-          <w:szCs w:val="22"/>
-        </w:rPr>
-      </w:pPr>
-    </w:p>
-    <w:p>
-      <w:pPr>
-        <w:rPr>
-          <w:sz w:val="22"/>
-          <w:szCs w:val="22"/>
-        </w:rPr>
-      </w:pPr>
-      <w:r>
-        <w:rPr>
-          <w:sz w:val="22"/>
-          <w:szCs w:val="22"/>
-        </w:rPr>
-        <w:t xml:space="preserve">A prompt has </w:t>
-      </w:r>
-      <w:proofErr w:type="gramStart"/>
-      <w:r>
-        <w:rPr>
-          <w:sz w:val="22"/>
-          <w:szCs w:val="22"/>
-        </w:rPr>
-        <w:t>been shared</w:t>
-      </w:r>
-      <w:proofErr w:type="gramEnd"/>
-      <w:r>
-        <w:rPr>
-          <w:sz w:val="22"/>
-          <w:szCs w:val="22"/>
-        </w:rPr>
         <w:t xml:space="preserve"> with you. </w:t>
       </w:r>
     </w:p>
@@ -368,23 +401,7 @@
           <w:sz w:val="22"/>
           <w:szCs w:val="22"/>
         </w:rPr>
-        <w:t xml:space="preserve">Reward: </w:t>
-      </w:r>
-      <w:proofErr w:type="gramStart"/>
-      <w:r>
-        <w:rPr>
-          <w:sz w:val="22"/>
-          <w:szCs w:val="22"/>
-        </w:rPr>
-        <w:t>15</w:t>
-      </w:r>
-      <w:proofErr w:type="gramEnd"/>
-      <w:r>
-        <w:rPr>
-          <w:sz w:val="22"/>
-          <w:szCs w:val="22"/>
-        </w:rPr>
-        <w:t xml:space="preserve"> chaos points, a liege lord, 3,800 experience points</w:t>
+        <w:t>Reward: 15 chaos points, a liege lord, 3,800 experience points</w:t>
       </w:r>
     </w:p>
     <w:p>
@@ -513,7 +530,401 @@
           <w:sz w:val="22"/>
           <w:szCs w:val="22"/>
         </w:rPr>
-        <w:t xml:space="preserve">Zoctor nodded. He needed gear! He needed weapons! He needed to kill things! He needed to complete Xerxes’s stupid </w:t>
+        <w:t>Zoctor nodded. He needed gear! He needed weapons! He needed to kill things! He needed to complete Xerxes’s stupid fucking quest.</w:t>
+      </w:r>
+    </w:p>
+    <w:p>
+      <w:pPr>
+        <w:rPr>
+          <w:sz w:val="22"/>
+          <w:szCs w:val="22"/>
+        </w:rPr>
+      </w:pPr>
+    </w:p>
+    <w:p>
+      <w:pPr>
+        <w:rPr>
+          <w:sz w:val="22"/>
+          <w:szCs w:val="22"/>
+        </w:rPr>
+      </w:pPr>
+      <w:r>
+        <w:rPr>
+          <w:sz w:val="22"/>
+          <w:szCs w:val="22"/>
+        </w:rPr>
+        <w:t>He reminded himself of the details.</w:t>
+      </w:r>
+      <w:r>
+        <w:rPr>
+          <w:sz w:val="22"/>
+          <w:szCs w:val="22"/>
+        </w:rPr>
+        <w:t xml:space="preserve"> He needed food. He needed water. He needed a map.</w:t>
+      </w:r>
+    </w:p>
+    <w:p>
+      <w:pPr>
+        <w:rPr>
+          <w:sz w:val="22"/>
+          <w:szCs w:val="22"/>
+        </w:rPr>
+      </w:pPr>
+    </w:p>
+    <w:p>
+      <w:pPr>
+        <w:rPr>
+          <w:sz w:val="22"/>
+          <w:szCs w:val="22"/>
+        </w:rPr>
+      </w:pPr>
+      <w:r>
+        <w:rPr>
+          <w:sz w:val="22"/>
+          <w:szCs w:val="22"/>
+        </w:rPr>
+        <w:t xml:space="preserve">You have been offered a Quest: Deal with the Devil I </w:t>
+      </w:r>
+    </w:p>
+    <w:p>
+      <w:pPr>
+        <w:rPr>
+          <w:sz w:val="22"/>
+          <w:szCs w:val="22"/>
+        </w:rPr>
+      </w:pPr>
+      <w:proofErr w:type="spellStart"/>
+      <w:r>
+        <w:rPr>
+          <w:sz w:val="22"/>
+          <w:szCs w:val="22"/>
+        </w:rPr>
+        <w:t>Xuetrix</w:t>
+      </w:r>
+      <w:proofErr w:type="spellEnd"/>
+      <w:r>
+        <w:rPr>
+          <w:sz w:val="22"/>
+          <w:szCs w:val="22"/>
+        </w:rPr>
+        <w:t xml:space="preserve"> desires a wand of magical power.  </w:t>
+      </w:r>
+    </w:p>
+    <w:p>
+      <w:pPr>
+        <w:rPr>
+          <w:sz w:val="22"/>
+          <w:szCs w:val="22"/>
+        </w:rPr>
+      </w:pPr>
+      <w:r>
+        <w:rPr>
+          <w:sz w:val="22"/>
+          <w:szCs w:val="22"/>
+        </w:rPr>
+        <w:t xml:space="preserve">It is known as the Wand of </w:t>
+      </w:r>
+      <w:proofErr w:type="spellStart"/>
+      <w:r>
+        <w:rPr>
+          <w:sz w:val="22"/>
+          <w:szCs w:val="22"/>
+        </w:rPr>
+        <w:t>Rotush</w:t>
+      </w:r>
+      <w:proofErr w:type="spellEnd"/>
+      <w:r>
+        <w:rPr>
+          <w:sz w:val="22"/>
+          <w:szCs w:val="22"/>
+        </w:rPr>
+        <w:t xml:space="preserve">, and it is held by the ogre lord, </w:t>
+      </w:r>
+      <w:proofErr w:type="spellStart"/>
+      <w:r>
+        <w:rPr>
+          <w:sz w:val="22"/>
+          <w:szCs w:val="22"/>
+        </w:rPr>
+        <w:t>Nureuk</w:t>
+      </w:r>
+      <w:proofErr w:type="spellEnd"/>
+      <w:r>
+        <w:rPr>
+          <w:sz w:val="22"/>
+          <w:szCs w:val="22"/>
+        </w:rPr>
+        <w:t xml:space="preserve">.  </w:t>
+      </w:r>
+    </w:p>
+    <w:p>
+      <w:pPr>
+        <w:rPr>
+          <w:sz w:val="22"/>
+          <w:szCs w:val="22"/>
+        </w:rPr>
+      </w:pPr>
+      <w:r>
+        <w:rPr>
+          <w:sz w:val="22"/>
+          <w:szCs w:val="22"/>
+        </w:rPr>
+        <w:t xml:space="preserve">You will be given a magical beacon that interacts with your Traveler’s Map which will show you the general location of the underground city of </w:t>
+      </w:r>
+      <w:proofErr w:type="spellStart"/>
+      <w:r>
+        <w:rPr>
+          <w:sz w:val="22"/>
+          <w:szCs w:val="22"/>
+        </w:rPr>
+        <w:t>Omru</w:t>
+      </w:r>
+      <w:proofErr w:type="spellEnd"/>
+      <w:r>
+        <w:rPr>
+          <w:sz w:val="22"/>
+          <w:szCs w:val="22"/>
+        </w:rPr>
+        <w:t xml:space="preserve">.  </w:t>
+      </w:r>
+    </w:p>
+    <w:p>
+      <w:pPr>
+        <w:rPr>
+          <w:sz w:val="22"/>
+          <w:szCs w:val="22"/>
+        </w:rPr>
+      </w:pPr>
+      <w:r>
+        <w:rPr>
+          <w:sz w:val="22"/>
+          <w:szCs w:val="22"/>
+        </w:rPr>
+        <w:t xml:space="preserve">Once there, you must make your way to the stronghold and acquire the wand from </w:t>
+      </w:r>
+      <w:proofErr w:type="spellStart"/>
+      <w:r>
+        <w:rPr>
+          <w:sz w:val="22"/>
+          <w:szCs w:val="22"/>
+        </w:rPr>
+        <w:t>Nureuk’s</w:t>
+      </w:r>
+      <w:proofErr w:type="spellEnd"/>
+      <w:r>
+        <w:rPr>
+          <w:sz w:val="22"/>
+          <w:szCs w:val="22"/>
+        </w:rPr>
+        <w:t xml:space="preserve"> treasury.  </w:t>
+      </w:r>
+    </w:p>
+    <w:p>
+      <w:pPr>
+        <w:rPr>
+          <w:sz w:val="22"/>
+          <w:szCs w:val="22"/>
+        </w:rPr>
+      </w:pPr>
+      <w:r>
+        <w:rPr>
+          <w:sz w:val="22"/>
+          <w:szCs w:val="22"/>
+        </w:rPr>
+        <w:t xml:space="preserve">If you accept this Quest, </w:t>
+      </w:r>
+      <w:proofErr w:type="spellStart"/>
+      <w:r>
+        <w:rPr>
+          <w:sz w:val="22"/>
+          <w:szCs w:val="22"/>
+        </w:rPr>
+        <w:t>Xuetrix</w:t>
+      </w:r>
+      <w:proofErr w:type="spellEnd"/>
+      <w:r>
+        <w:rPr>
+          <w:sz w:val="22"/>
+          <w:szCs w:val="22"/>
+        </w:rPr>
+        <w:t xml:space="preserve"> will release you from your Favor. </w:t>
+      </w:r>
+    </w:p>
+    <w:p>
+      <w:pPr>
+        <w:rPr>
+          <w:sz w:val="22"/>
+          <w:szCs w:val="22"/>
+        </w:rPr>
+      </w:pPr>
+      <w:r>
+        <w:rPr>
+          <w:sz w:val="22"/>
+          <w:szCs w:val="22"/>
+        </w:rPr>
+        <w:t xml:space="preserve">Success Conditions: Steal the Wand of </w:t>
+      </w:r>
+      <w:proofErr w:type="spellStart"/>
+      <w:r>
+        <w:rPr>
+          <w:sz w:val="22"/>
+          <w:szCs w:val="22"/>
+        </w:rPr>
+        <w:t>Rotush</w:t>
+      </w:r>
+      <w:proofErr w:type="spellEnd"/>
+      <w:r>
+        <w:rPr>
+          <w:sz w:val="22"/>
+          <w:szCs w:val="22"/>
+        </w:rPr>
+        <w:t xml:space="preserve"> </w:t>
+      </w:r>
+    </w:p>
+    <w:p>
+      <w:pPr>
+        <w:rPr>
+          <w:sz w:val="22"/>
+          <w:szCs w:val="22"/>
+        </w:rPr>
+      </w:pPr>
+      <w:r>
+        <w:rPr>
+          <w:sz w:val="22"/>
+          <w:szCs w:val="22"/>
+        </w:rPr>
+        <w:t xml:space="preserve">Rewards: Instant transport back to the Mist Village </w:t>
+      </w:r>
+    </w:p>
+    <w:p>
+      <w:pPr>
+        <w:rPr>
+          <w:sz w:val="22"/>
+          <w:szCs w:val="22"/>
+        </w:rPr>
+      </w:pPr>
+      <w:r>
+        <w:rPr>
+          <w:sz w:val="22"/>
+          <w:szCs w:val="22"/>
+        </w:rPr>
+        <w:t>Penalty for failure of Quest: Loss of all of your accumulated XP</w:t>
+      </w:r>
+    </w:p>
+    <w:p>
+      <w:pPr>
+        <w:rPr>
+          <w:sz w:val="22"/>
+          <w:szCs w:val="22"/>
+        </w:rPr>
+      </w:pPr>
+    </w:p>
+    <w:p>
+      <w:pPr>
+        <w:rPr>
+          <w:sz w:val="22"/>
+          <w:szCs w:val="22"/>
+        </w:rPr>
+      </w:pPr>
+      <w:r>
+        <w:rPr>
+          <w:sz w:val="22"/>
+          <w:szCs w:val="22"/>
+        </w:rPr>
+        <w:t>The Quest was clear.</w:t>
+      </w:r>
+    </w:p>
+    <w:p>
+      <w:pPr>
+        <w:rPr>
+          <w:sz w:val="22"/>
+          <w:szCs w:val="22"/>
+        </w:rPr>
+      </w:pPr>
+    </w:p>
+    <w:p>
+      <w:pPr>
+        <w:rPr>
+          <w:sz w:val="22"/>
+          <w:szCs w:val="22"/>
+        </w:rPr>
+      </w:pPr>
+      <w:r>
+        <w:rPr>
+          <w:sz w:val="22"/>
+          <w:szCs w:val="22"/>
+        </w:rPr>
+        <w:t xml:space="preserve">His voice and expression started getting strange. And suddenly he reminded me of that old comedian Bobcat </w:t>
+      </w:r>
+      <w:proofErr w:type="spellStart"/>
+      <w:r>
+        <w:rPr>
+          <w:sz w:val="22"/>
+          <w:szCs w:val="22"/>
+        </w:rPr>
+        <w:t>Gothwaite</w:t>
+      </w:r>
+      <w:proofErr w:type="spellEnd"/>
+      <w:r>
+        <w:rPr>
+          <w:sz w:val="22"/>
+          <w:szCs w:val="22"/>
+        </w:rPr>
+        <w:t xml:space="preserve"> or something like that… it was … unpredictable.</w:t>
+      </w:r>
+    </w:p>
+    <w:p>
+      <w:pPr>
+        <w:rPr>
+          <w:sz w:val="22"/>
+          <w:szCs w:val="22"/>
+        </w:rPr>
+      </w:pPr>
+    </w:p>
+    <w:p>
+      <w:pPr>
+        <w:rPr>
+          <w:sz w:val="22"/>
+          <w:szCs w:val="22"/>
+        </w:rPr>
+      </w:pPr>
+      <w:r>
+        <w:rPr>
+          <w:sz w:val="22"/>
+          <w:szCs w:val="22"/>
+        </w:rPr>
+        <w:t xml:space="preserve">He went on, “…besides, I don’t anyone else with a Chaos alignment of +5. Do you? Most of those other chaos jerks are only Chaos +1 or +2 but I did run across a +4 and a -2. That last </w:t>
+      </w:r>
+      <w:r>
+        <w:rPr>
+          <w:sz w:val="22"/>
+          <w:szCs w:val="22"/>
+        </w:rPr>
+        <w:lastRenderedPageBreak/>
+        <w:t>one didn’t make sense except that that girl was just not going to do anything unless she decided to.</w:t>
+      </w:r>
+    </w:p>
+    <w:p>
+      <w:pPr>
+        <w:rPr>
+          <w:sz w:val="22"/>
+          <w:szCs w:val="22"/>
+        </w:rPr>
+      </w:pPr>
+    </w:p>
+    <w:p>
+      <w:pPr>
+        <w:rPr>
+          <w:sz w:val="22"/>
+          <w:szCs w:val="22"/>
+        </w:rPr>
+      </w:pPr>
+      <w:r>
+        <w:rPr>
+          <w:sz w:val="22"/>
+          <w:szCs w:val="22"/>
+        </w:rPr>
+        <w:t xml:space="preserve">Besides, who am I to judge? When I entered The Labyrinth, I was only </w:t>
       </w:r>
       <w:proofErr w:type="gramStart"/>
       <w:r>
@@ -521,7 +932,7 @@
           <w:sz w:val="22"/>
           <w:szCs w:val="22"/>
         </w:rPr>
-        <w:t>fucking quest</w:t>
+        <w:t>17</w:t>
       </w:r>
       <w:proofErr w:type="gramEnd"/>
       <w:r>
@@ -529,45 +940,30 @@
           <w:sz w:val="22"/>
           <w:szCs w:val="22"/>
         </w:rPr>
-        <w:t>.</w:t>
-      </w:r>
-    </w:p>
-    <w:p>
-      <w:pPr>
-        <w:rPr>
-          <w:sz w:val="22"/>
-          <w:szCs w:val="22"/>
-        </w:rPr>
-      </w:pPr>
-    </w:p>
-    <w:p>
-      <w:pPr>
-        <w:rPr>
-          <w:sz w:val="22"/>
-          <w:szCs w:val="22"/>
-        </w:rPr>
-      </w:pPr>
-      <w:r>
-        <w:rPr>
-          <w:sz w:val="22"/>
-          <w:szCs w:val="22"/>
-        </w:rPr>
-        <w:t>He reminded himself of the details.</w:t>
-      </w:r>
-    </w:p>
-    <w:p>
-      <w:pPr>
-        <w:rPr>
-          <w:sz w:val="22"/>
-          <w:szCs w:val="22"/>
-        </w:rPr>
-      </w:pPr>
-      <w:r>
-        <w:rPr>
-          <w:sz w:val="22"/>
-          <w:szCs w:val="22"/>
-        </w:rPr>
-        <w:t xml:space="preserve">You have </w:t>
+        <w:t>. Now I’m 28 in The Land and by the age of your log, I’ve been here about 8 years before you.</w:t>
+      </w:r>
+    </w:p>
+    <w:p>
+      <w:pPr>
+        <w:rPr>
+          <w:sz w:val="22"/>
+          <w:szCs w:val="22"/>
+        </w:rPr>
+      </w:pPr>
+    </w:p>
+    <w:p>
+      <w:pPr>
+        <w:rPr>
+          <w:sz w:val="22"/>
+          <w:szCs w:val="22"/>
+        </w:rPr>
+      </w:pPr>
+      <w:r>
+        <w:rPr>
+          <w:sz w:val="22"/>
+          <w:szCs w:val="22"/>
+        </w:rPr>
+        <w:t xml:space="preserve">All I can tell you is that my talents and abilities merged in The Land and made me a unique profession, or maybe it was just me. </w:t>
       </w:r>
       <w:proofErr w:type="gramStart"/>
       <w:r>
@@ -575,7 +971,7 @@
           <w:sz w:val="22"/>
           <w:szCs w:val="22"/>
         </w:rPr>
-        <w:t>been offered</w:t>
+        <w:t>I’m</w:t>
       </w:r>
       <w:proofErr w:type="gramEnd"/>
       <w:r>
@@ -583,555 +979,7 @@
           <w:sz w:val="22"/>
           <w:szCs w:val="22"/>
         </w:rPr>
-        <w:t xml:space="preserve"> a Quest: Deal with the Devil I </w:t>
-      </w:r>
-    </w:p>
-    <w:p>
-      <w:pPr>
-        <w:rPr>
-          <w:sz w:val="22"/>
-          <w:szCs w:val="22"/>
-        </w:rPr>
-      </w:pPr>
-      <w:proofErr w:type="spellStart"/>
-      <w:r>
-        <w:rPr>
-          <w:sz w:val="22"/>
-          <w:szCs w:val="22"/>
-        </w:rPr>
-        <w:t>Xuetrix</w:t>
-      </w:r>
-      <w:proofErr w:type="spellEnd"/>
-      <w:r>
-        <w:rPr>
-          <w:sz w:val="22"/>
-          <w:szCs w:val="22"/>
-        </w:rPr>
-        <w:t xml:space="preserve"> desires a wand of magical power.  </w:t>
-      </w:r>
-    </w:p>
-    <w:p>
-      <w:pPr>
-        <w:rPr>
-          <w:sz w:val="22"/>
-          <w:szCs w:val="22"/>
-        </w:rPr>
-      </w:pPr>
-      <w:r>
-        <w:rPr>
-          <w:sz w:val="22"/>
-          <w:szCs w:val="22"/>
-        </w:rPr>
-        <w:t xml:space="preserve">It is known as the Wand of </w:t>
-      </w:r>
-      <w:proofErr w:type="spellStart"/>
-      <w:r>
-        <w:rPr>
-          <w:sz w:val="22"/>
-          <w:szCs w:val="22"/>
-        </w:rPr>
-        <w:t>Rotush</w:t>
-      </w:r>
-      <w:proofErr w:type="spellEnd"/>
-      <w:r>
-        <w:rPr>
-          <w:sz w:val="22"/>
-          <w:szCs w:val="22"/>
-        </w:rPr>
-        <w:t xml:space="preserve">, and it </w:t>
-      </w:r>
-      <w:proofErr w:type="gramStart"/>
-      <w:r>
-        <w:rPr>
-          <w:sz w:val="22"/>
-          <w:szCs w:val="22"/>
-        </w:rPr>
-        <w:t>is held</w:t>
-      </w:r>
-      <w:proofErr w:type="gramEnd"/>
-      <w:r>
-        <w:rPr>
-          <w:sz w:val="22"/>
-          <w:szCs w:val="22"/>
-        </w:rPr>
-        <w:t xml:space="preserve"> by the ogre lord, </w:t>
-      </w:r>
-      <w:proofErr w:type="spellStart"/>
-      <w:r>
-        <w:rPr>
-          <w:sz w:val="22"/>
-          <w:szCs w:val="22"/>
-        </w:rPr>
-        <w:t>Nureuk</w:t>
-      </w:r>
-      <w:proofErr w:type="spellEnd"/>
-      <w:r>
-        <w:rPr>
-          <w:sz w:val="22"/>
-          <w:szCs w:val="22"/>
-        </w:rPr>
-        <w:t xml:space="preserve">.  </w:t>
-      </w:r>
-    </w:p>
-    <w:p>
-      <w:pPr>
-        <w:rPr>
-          <w:sz w:val="22"/>
-          <w:szCs w:val="22"/>
-        </w:rPr>
-      </w:pPr>
-      <w:r>
-        <w:rPr>
-          <w:sz w:val="22"/>
-          <w:szCs w:val="22"/>
-        </w:rPr>
-        <w:t xml:space="preserve">You will </w:t>
-      </w:r>
-      <w:proofErr w:type="gramStart"/>
-      <w:r>
-        <w:rPr>
-          <w:sz w:val="22"/>
-          <w:szCs w:val="22"/>
-        </w:rPr>
-        <w:t>be given</w:t>
-      </w:r>
-      <w:proofErr w:type="gramEnd"/>
-      <w:r>
-        <w:rPr>
-          <w:sz w:val="22"/>
-          <w:szCs w:val="22"/>
-        </w:rPr>
-        <w:t xml:space="preserve"> a magical beacon that interacts with your Traveler’s Map which will show you the general location of the underground city of </w:t>
-      </w:r>
-      <w:proofErr w:type="spellStart"/>
-      <w:r>
-        <w:rPr>
-          <w:sz w:val="22"/>
-          <w:szCs w:val="22"/>
-        </w:rPr>
-        <w:t>Omru</w:t>
-      </w:r>
-      <w:proofErr w:type="spellEnd"/>
-      <w:r>
-        <w:rPr>
-          <w:sz w:val="22"/>
-          <w:szCs w:val="22"/>
-        </w:rPr>
-        <w:t xml:space="preserve">.  </w:t>
-      </w:r>
-    </w:p>
-    <w:p>
-      <w:pPr>
-        <w:rPr>
-          <w:sz w:val="22"/>
-          <w:szCs w:val="22"/>
-        </w:rPr>
-      </w:pPr>
-      <w:r>
-        <w:rPr>
-          <w:sz w:val="22"/>
-          <w:szCs w:val="22"/>
-        </w:rPr>
-        <w:t xml:space="preserve">Once there, you must make your way to the stronghold and </w:t>
-      </w:r>
-      <w:proofErr w:type="gramStart"/>
-      <w:r>
-        <w:rPr>
-          <w:sz w:val="22"/>
-          <w:szCs w:val="22"/>
-        </w:rPr>
-        <w:t>acquire</w:t>
-      </w:r>
-      <w:proofErr w:type="gramEnd"/>
-      <w:r>
-        <w:rPr>
-          <w:sz w:val="22"/>
-          <w:szCs w:val="22"/>
-        </w:rPr>
-        <w:t xml:space="preserve"> the wand from </w:t>
-      </w:r>
-      <w:proofErr w:type="spellStart"/>
-      <w:r>
-        <w:rPr>
-          <w:sz w:val="22"/>
-          <w:szCs w:val="22"/>
-        </w:rPr>
-        <w:t>Nureuk’s</w:t>
-      </w:r>
-      <w:proofErr w:type="spellEnd"/>
-      <w:r>
-        <w:rPr>
-          <w:sz w:val="22"/>
-          <w:szCs w:val="22"/>
-        </w:rPr>
-        <w:t xml:space="preserve"> treasury.  </w:t>
-      </w:r>
-    </w:p>
-    <w:p>
-      <w:pPr>
-        <w:rPr>
-          <w:sz w:val="22"/>
-          <w:szCs w:val="22"/>
-        </w:rPr>
-      </w:pPr>
-      <w:r>
-        <w:rPr>
-          <w:sz w:val="22"/>
-          <w:szCs w:val="22"/>
-        </w:rPr>
-        <w:t xml:space="preserve">If you accept this Quest, </w:t>
-      </w:r>
-      <w:proofErr w:type="spellStart"/>
-      <w:r>
-        <w:rPr>
-          <w:sz w:val="22"/>
-          <w:szCs w:val="22"/>
-        </w:rPr>
-        <w:t>Xuetrix</w:t>
-      </w:r>
-      <w:proofErr w:type="spellEnd"/>
-      <w:r>
-        <w:rPr>
-          <w:sz w:val="22"/>
-          <w:szCs w:val="22"/>
-        </w:rPr>
-        <w:t xml:space="preserve"> will release you from your Favor. </w:t>
-      </w:r>
-    </w:p>
-    <w:p>
-      <w:pPr>
-        <w:rPr>
-          <w:sz w:val="22"/>
-          <w:szCs w:val="22"/>
-        </w:rPr>
-      </w:pPr>
-      <w:r>
-        <w:rPr>
-          <w:sz w:val="22"/>
-          <w:szCs w:val="22"/>
-        </w:rPr>
-        <w:t xml:space="preserve">Success Conditions: Steal the Wand of </w:t>
-      </w:r>
-      <w:proofErr w:type="spellStart"/>
-      <w:r>
-        <w:rPr>
-          <w:sz w:val="22"/>
-          <w:szCs w:val="22"/>
-        </w:rPr>
-        <w:t>Rotush</w:t>
-      </w:r>
-      <w:proofErr w:type="spellEnd"/>
-      <w:r>
-        <w:rPr>
-          <w:sz w:val="22"/>
-          <w:szCs w:val="22"/>
-        </w:rPr>
-        <w:t xml:space="preserve"> </w:t>
-      </w:r>
-    </w:p>
-    <w:p>
-      <w:pPr>
-        <w:rPr>
-          <w:sz w:val="22"/>
-          <w:szCs w:val="22"/>
-        </w:rPr>
-      </w:pPr>
-      <w:r>
-        <w:rPr>
-          <w:sz w:val="22"/>
-          <w:szCs w:val="22"/>
-        </w:rPr>
-        <w:t xml:space="preserve">Rewards: Instant transport back to the Mist Village </w:t>
-      </w:r>
-    </w:p>
-    <w:p>
-      <w:pPr>
-        <w:rPr>
-          <w:sz w:val="22"/>
-          <w:szCs w:val="22"/>
-        </w:rPr>
-      </w:pPr>
-      <w:r>
-        <w:rPr>
-          <w:sz w:val="22"/>
-          <w:szCs w:val="22"/>
-        </w:rPr>
-        <w:t xml:space="preserve">Penalty for failure of Quest: Loss of </w:t>
-      </w:r>
-      <w:proofErr w:type="gramStart"/>
-      <w:r>
-        <w:rPr>
-          <w:sz w:val="22"/>
-          <w:szCs w:val="22"/>
-        </w:rPr>
-        <w:t>all of</w:t>
-      </w:r>
-      <w:proofErr w:type="gramEnd"/>
-      <w:r>
-        <w:rPr>
-          <w:sz w:val="22"/>
-          <w:szCs w:val="22"/>
-        </w:rPr>
-        <w:t xml:space="preserve"> your accumulated XP</w:t>
-      </w:r>
-    </w:p>
-    <w:p>
-      <w:pPr>
-        <w:rPr>
-          <w:sz w:val="22"/>
-          <w:szCs w:val="22"/>
-        </w:rPr>
-      </w:pPr>
-    </w:p>
-    <w:p>
-      <w:pPr>
-        <w:rPr>
-          <w:sz w:val="22"/>
-          <w:szCs w:val="22"/>
-        </w:rPr>
-      </w:pPr>
-      <w:r>
-        <w:rPr>
-          <w:sz w:val="22"/>
-          <w:szCs w:val="22"/>
-        </w:rPr>
-        <w:t>The Quest was clear.</w:t>
-      </w:r>
-    </w:p>
-    <w:p>
-      <w:pPr>
-        <w:rPr>
-          <w:sz w:val="22"/>
-          <w:szCs w:val="22"/>
-        </w:rPr>
-      </w:pPr>
-    </w:p>
-    <w:p>
-      <w:pPr>
-        <w:rPr>
-          <w:sz w:val="22"/>
-          <w:szCs w:val="22"/>
-        </w:rPr>
-      </w:pPr>
-      <w:r>
-        <w:rPr>
-          <w:sz w:val="22"/>
-          <w:szCs w:val="22"/>
-        </w:rPr>
-        <w:t xml:space="preserve">His voice and expression started getting strange. And suddenly he reminded me of that old comedian Bobcat </w:t>
-      </w:r>
-      <w:proofErr w:type="spellStart"/>
-      <w:r>
-        <w:rPr>
-          <w:sz w:val="22"/>
-          <w:szCs w:val="22"/>
-        </w:rPr>
-        <w:t>Gothwaite</w:t>
-      </w:r>
-      <w:proofErr w:type="spellEnd"/>
-      <w:r>
-        <w:rPr>
-          <w:sz w:val="22"/>
-          <w:szCs w:val="22"/>
-        </w:rPr>
-        <w:t xml:space="preserve"> or something like that… it was … unpredictable.</w:t>
-      </w:r>
-    </w:p>
-    <w:p>
-      <w:pPr>
-        <w:rPr>
-          <w:sz w:val="22"/>
-          <w:szCs w:val="22"/>
-        </w:rPr>
-      </w:pPr>
-    </w:p>
-    <w:p>
-      <w:pPr>
-        <w:rPr>
-          <w:sz w:val="22"/>
-          <w:szCs w:val="22"/>
-        </w:rPr>
-      </w:pPr>
-      <w:r>
-        <w:rPr>
-          <w:sz w:val="22"/>
-          <w:szCs w:val="22"/>
-        </w:rPr>
-        <w:t xml:space="preserve">He went on, “…besides, I </w:t>
-      </w:r>
-      <w:proofErr w:type="gramStart"/>
-      <w:r>
-        <w:rPr>
-          <w:sz w:val="22"/>
-          <w:szCs w:val="22"/>
-        </w:rPr>
-        <w:t>don’t</w:t>
-      </w:r>
-      <w:proofErr w:type="gramEnd"/>
-      <w:r>
-        <w:rPr>
-          <w:sz w:val="22"/>
-          <w:szCs w:val="22"/>
-        </w:rPr>
-        <w:t xml:space="preserve"> anyone else with a Chaos alignment of +5. Do you? Most of those other chaos jerks are only Chaos +1 or +2 but I did run across a +4 and a -2. That last one </w:t>
-      </w:r>
-      <w:proofErr w:type="gramStart"/>
-      <w:r>
-        <w:rPr>
-          <w:sz w:val="22"/>
-          <w:szCs w:val="22"/>
-        </w:rPr>
-        <w:t>didn’t</w:t>
-      </w:r>
-      <w:proofErr w:type="gramEnd"/>
-      <w:r>
-        <w:rPr>
-          <w:sz w:val="22"/>
-          <w:szCs w:val="22"/>
-        </w:rPr>
-        <w:t xml:space="preserve"> make sense except that that girl was just not going to do anything unless she decided to.</w:t>
-      </w:r>
-    </w:p>
-    <w:p>
-      <w:pPr>
-        <w:rPr>
-          <w:sz w:val="22"/>
-          <w:szCs w:val="22"/>
-        </w:rPr>
-      </w:pPr>
-    </w:p>
-    <w:p>
-      <w:pPr>
-        <w:rPr>
-          <w:sz w:val="22"/>
-          <w:szCs w:val="22"/>
-        </w:rPr>
-      </w:pPr>
-      <w:r>
-        <w:rPr>
-          <w:sz w:val="22"/>
-          <w:szCs w:val="22"/>
-        </w:rPr>
-        <w:t xml:space="preserve">Besides, who am I to judge? When I entered The Labyrinth, I was only </w:t>
-      </w:r>
-      <w:proofErr w:type="gramStart"/>
-      <w:r>
-        <w:rPr>
-          <w:sz w:val="22"/>
-          <w:szCs w:val="22"/>
-        </w:rPr>
-        <w:t>17</w:t>
-      </w:r>
-      <w:proofErr w:type="gramEnd"/>
-      <w:r>
-        <w:rPr>
-          <w:sz w:val="22"/>
-          <w:szCs w:val="22"/>
-        </w:rPr>
-        <w:t xml:space="preserve">. Now </w:t>
-      </w:r>
-      <w:proofErr w:type="gramStart"/>
-      <w:r>
-        <w:rPr>
-          <w:sz w:val="22"/>
-          <w:szCs w:val="22"/>
-        </w:rPr>
-        <w:t>I’m</w:t>
-      </w:r>
-      <w:proofErr w:type="gramEnd"/>
-      <w:r>
-        <w:rPr>
-          <w:sz w:val="22"/>
-          <w:szCs w:val="22"/>
-        </w:rPr>
-        <w:t xml:space="preserve"> 28 in The Land and by the age of your log, I’ve been here about 8 years before you.</w:t>
-      </w:r>
-    </w:p>
-    <w:p>
-      <w:pPr>
-        <w:rPr>
-          <w:sz w:val="22"/>
-          <w:szCs w:val="22"/>
-        </w:rPr>
-      </w:pPr>
-    </w:p>
-    <w:p>
-      <w:pPr>
-        <w:rPr>
-          <w:sz w:val="22"/>
-          <w:szCs w:val="22"/>
-        </w:rPr>
-      </w:pPr>
-      <w:r>
-        <w:rPr>
-          <w:sz w:val="22"/>
-          <w:szCs w:val="22"/>
-        </w:rPr>
-        <w:t xml:space="preserve">All I can tell you is that my talents and abilities merged in The Land and made me a unique profession, or </w:t>
-      </w:r>
-      <w:proofErr w:type="gramStart"/>
-      <w:r>
-        <w:rPr>
-          <w:sz w:val="22"/>
-          <w:szCs w:val="22"/>
-        </w:rPr>
-        <w:t>maybe it</w:t>
-      </w:r>
-      <w:proofErr w:type="gramEnd"/>
-      <w:r>
-        <w:rPr>
-          <w:sz w:val="22"/>
-          <w:szCs w:val="22"/>
-        </w:rPr>
-        <w:t xml:space="preserve"> was just me. </w:t>
-      </w:r>
-      <w:proofErr w:type="gramStart"/>
-      <w:r>
-        <w:rPr>
-          <w:sz w:val="22"/>
-          <w:szCs w:val="22"/>
-        </w:rPr>
-        <w:t>I’m</w:t>
-      </w:r>
-      <w:proofErr w:type="gramEnd"/>
-      <w:r>
-        <w:rPr>
-          <w:sz w:val="22"/>
-          <w:szCs w:val="22"/>
-        </w:rPr>
-        <w:t xml:space="preserve"> a Puppeteer. </w:t>
-      </w:r>
-      <w:proofErr w:type="gramStart"/>
-      <w:r>
-        <w:rPr>
-          <w:sz w:val="22"/>
-          <w:szCs w:val="22"/>
-        </w:rPr>
-        <w:t>It’s</w:t>
-      </w:r>
-      <w:proofErr w:type="gramEnd"/>
-      <w:r>
-        <w:rPr>
-          <w:sz w:val="22"/>
-          <w:szCs w:val="22"/>
-        </w:rPr>
-        <w:t xml:space="preserve"> a bit like a necromancer without all the dead bodies. My ability works on any physical object. On Earth, I was a data junky but my biggest thrill was efficient automation and strategic hub hopper – </w:t>
-      </w:r>
-      <w:proofErr w:type="gramStart"/>
-      <w:r>
-        <w:rPr>
-          <w:sz w:val="22"/>
-          <w:szCs w:val="22"/>
-        </w:rPr>
-        <w:t>that’s</w:t>
-      </w:r>
-      <w:proofErr w:type="gramEnd"/>
-      <w:r>
-        <w:rPr>
-          <w:sz w:val="22"/>
-          <w:szCs w:val="22"/>
-        </w:rPr>
-        <w:t xml:space="preserve"> like a bounty hunter for bad actors online… or it was…”</w:t>
+        <w:t xml:space="preserve"> a Puppeteer. It’s a bit like a necromancer without all the dead bodies. My ability works on any physical object. On Earth, I was a data junky but my biggest thrill was efficient automation and strategic hub hopper – that’s like a bounty hunter for bad actors online… or it was…”</w:t>
       </w:r>
     </w:p>
     <w:p>
@@ -1177,23 +1025,7 @@
           <w:sz w:val="22"/>
           <w:szCs w:val="22"/>
         </w:rPr>
-        <w:t xml:space="preserve">“You have all kinds of questions now, so, here, </w:t>
-      </w:r>
-      <w:proofErr w:type="gramStart"/>
-      <w:r>
-        <w:rPr>
-          <w:sz w:val="22"/>
-          <w:szCs w:val="22"/>
-        </w:rPr>
-        <w:t>it’s</w:t>
-      </w:r>
-      <w:proofErr w:type="gramEnd"/>
-      <w:r>
-        <w:rPr>
-          <w:sz w:val="22"/>
-          <w:szCs w:val="22"/>
-        </w:rPr>
-        <w:t xml:space="preserve"> part of my quest after all.</w:t>
+        <w:t>“You have all kinds of questions now, so, here, it’s part of my quest after all.</w:t>
       </w:r>
     </w:p>
     <w:p>
@@ -1928,34 +1760,20 @@
         <w:rPr>
           <w:rFonts w:eastAsia="Times New Roman"/>
         </w:rPr>
-        <w:t xml:space="preserve">Bad Breath: The ability to curse someone with harm to you or your party after speaking with them for more than </w:t>
+        <w:t xml:space="preserve">Bad Breath: The ability to curse someone with harm to you or your party after speaking with them for more than 5 words. The curse must </w:t>
       </w:r>
       <w:proofErr w:type="gramStart"/>
       <w:r>
         <w:rPr>
           <w:rFonts w:eastAsia="Times New Roman"/>
         </w:rPr>
-        <w:t>5</w:t>
+        <w:t>be learned</w:t>
       </w:r>
       <w:proofErr w:type="gramEnd"/>
       <w:r>
         <w:rPr>
           <w:rFonts w:eastAsia="Times New Roman"/>
         </w:rPr>
-        <w:t xml:space="preserve"> words. The curse must </w:t>
-      </w:r>
-      <w:proofErr w:type="gramStart"/>
-      <w:r>
-        <w:rPr>
-          <w:rFonts w:eastAsia="Times New Roman"/>
-        </w:rPr>
-        <w:t>be learned</w:t>
-      </w:r>
-      <w:proofErr w:type="gramEnd"/>
-      <w:r>
-        <w:rPr>
-          <w:rFonts w:eastAsia="Times New Roman"/>
-        </w:rPr>
         <w:t>.</w:t>
       </w:r>
     </w:p>
@@ -2024,77 +1842,35 @@
         <w:rPr>
           <w:rFonts w:eastAsia="Times New Roman"/>
         </w:rPr>
-        <w:t xml:space="preserve">Puppet Gears: Ability to control an army of puppets, with the current level allowing for control of </w:t>
-      </w:r>
-      <w:proofErr w:type="gramStart"/>
-      <w:r>
-        <w:rPr>
-          <w:rFonts w:eastAsia="Times New Roman"/>
-        </w:rPr>
-        <w:t>7</w:t>
-      </w:r>
-      <w:proofErr w:type="gramEnd"/>
-      <w:r>
-        <w:rPr>
-          <w:rFonts w:eastAsia="Times New Roman"/>
-        </w:rPr>
-        <w:t xml:space="preserve"> puppets.</w:t>
-      </w:r>
-    </w:p>
-    <w:p>
-      <w:pPr>
-        <w:pStyle w:val="Heading2"/>
-        <w:rPr>
-          <w:rFonts w:eastAsia="Times New Roman"/>
-        </w:rPr>
-      </w:pPr>
-      <w:r>
-        <w:rPr>
-          <w:rFonts w:eastAsia="Times New Roman"/>
-        </w:rPr>
-        <w:t xml:space="preserve">Walk-It-Back: Ability to fade into </w:t>
-      </w:r>
-      <w:proofErr w:type="gramStart"/>
-      <w:r>
-        <w:rPr>
-          <w:rFonts w:eastAsia="Times New Roman"/>
-        </w:rPr>
-        <w:t>nearly invisible</w:t>
-      </w:r>
-      <w:proofErr w:type="gramEnd"/>
-      <w:r>
-        <w:rPr>
-          <w:rFonts w:eastAsia="Times New Roman"/>
-        </w:rPr>
-        <w:t xml:space="preserve"> for 3 minutes, with a cooldown of 1 hour.</w:t>
-      </w:r>
-    </w:p>
-    <w:p>
-      <w:pPr>
-        <w:pStyle w:val="Heading2"/>
-        <w:rPr>
-          <w:rFonts w:eastAsia="Times New Roman"/>
-        </w:rPr>
-      </w:pPr>
-      <w:r>
-        <w:rPr>
-          <w:rFonts w:eastAsia="Times New Roman"/>
-        </w:rPr>
-        <w:t xml:space="preserve">Confidential: Ability to bind your word and keep secrets, with breaking your word </w:t>
-      </w:r>
-      <w:proofErr w:type="gramStart"/>
-      <w:r>
-        <w:rPr>
-          <w:rFonts w:eastAsia="Times New Roman"/>
-        </w:rPr>
-        <w:t>having</w:t>
-      </w:r>
-      <w:proofErr w:type="gramEnd"/>
-      <w:r>
-        <w:rPr>
-          <w:rFonts w:eastAsia="Times New Roman"/>
-        </w:rPr>
-        <w:t xml:space="preserve"> consequences equal to genocide.</w:t>
+        <w:t>Puppet Gears: Ability to control an army of puppets, with the current level allowing for control of 7 puppets.</w:t>
+      </w:r>
+    </w:p>
+    <w:p>
+      <w:pPr>
+        <w:pStyle w:val="Heading2"/>
+        <w:rPr>
+          <w:rFonts w:eastAsia="Times New Roman"/>
+        </w:rPr>
+      </w:pPr>
+      <w:r>
+        <w:rPr>
+          <w:rFonts w:eastAsia="Times New Roman"/>
+        </w:rPr>
+        <w:t>Walk-It-Back: Ability to fade into nearly invisible for 3 minutes, with a cooldown of 1 hour.</w:t>
+      </w:r>
+    </w:p>
+    <w:p>
+      <w:pPr>
+        <w:pStyle w:val="Heading2"/>
+        <w:rPr>
+          <w:rFonts w:eastAsia="Times New Roman"/>
+        </w:rPr>
+      </w:pPr>
+      <w:r>
+        <w:rPr>
+          <w:rFonts w:eastAsia="Times New Roman"/>
+        </w:rPr>
+        <w:t>Confidential: Ability to bind your word and keep secrets, with breaking your word having consequences equal to genocide.</w:t>
       </w:r>
     </w:p>
     <w:p>
@@ -2331,21 +2107,7 @@
         <w:rPr>
           <w:rFonts w:eastAsia="Times New Roman"/>
         </w:rPr>
-        <w:t xml:space="preserve">Unacceptable: Committed suicide for 2 Chaos points, </w:t>
-      </w:r>
-      <w:proofErr w:type="gramStart"/>
-      <w:r>
-        <w:rPr>
-          <w:rFonts w:eastAsia="Times New Roman"/>
-        </w:rPr>
-        <w:t>41</w:t>
-      </w:r>
-      <w:proofErr w:type="gramEnd"/>
-      <w:r>
-        <w:rPr>
-          <w:rFonts w:eastAsia="Times New Roman"/>
-        </w:rPr>
-        <w:t xml:space="preserve"> lives remaining.</w:t>
+        <w:t>Unacceptable: Committed suicide for 2 Chaos points, 41 lives remaining.</w:t>
       </w:r>
     </w:p>
     <w:p>
@@ -2679,23 +2441,7 @@
           <w:sz w:val="22"/>
           <w:szCs w:val="22"/>
         </w:rPr>
-        <w:t xml:space="preserve">Backdrop: Stand in the slightest shadow and become </w:t>
-      </w:r>
-      <w:proofErr w:type="gramStart"/>
-      <w:r>
-        <w:rPr>
-          <w:sz w:val="22"/>
-          <w:szCs w:val="22"/>
-        </w:rPr>
-        <w:t>virtually part</w:t>
-      </w:r>
-      <w:proofErr w:type="gramEnd"/>
-      <w:r>
-        <w:rPr>
-          <w:sz w:val="22"/>
-          <w:szCs w:val="22"/>
-        </w:rPr>
-        <w:t xml:space="preserve"> of the background. Great for spy craft or getting out of sticky situations.</w:t>
+        <w:t>Backdrop: Stand in the slightest shadow and become virtually part of the background. Great for spy craft or getting out of sticky situations.</w:t>
       </w:r>
     </w:p>
     <w:p>
@@ -2741,78 +2487,30 @@
           <w:sz w:val="22"/>
           <w:szCs w:val="22"/>
         </w:rPr>
-        <w:t xml:space="preserve">Deep Analysis: Allows for a complete deep view of any animal, vegetable, and mineral down to the molecular and mana level. No aspect of a physical object can </w:t>
-      </w:r>
-      <w:proofErr w:type="gramStart"/>
-      <w:r>
-        <w:rPr>
-          <w:sz w:val="22"/>
-          <w:szCs w:val="22"/>
-        </w:rPr>
-        <w:t>be hidden</w:t>
-      </w:r>
-      <w:proofErr w:type="gramEnd"/>
-      <w:r>
-        <w:rPr>
-          <w:sz w:val="22"/>
-          <w:szCs w:val="22"/>
-        </w:rPr>
-        <w:t xml:space="preserve"> from you.</w:t>
-      </w:r>
-    </w:p>
-    <w:p>
-      <w:pPr>
-        <w:rPr>
-          <w:sz w:val="22"/>
-          <w:szCs w:val="22"/>
-        </w:rPr>
-      </w:pPr>
-    </w:p>
-    <w:p>
-      <w:pPr>
-        <w:rPr>
-          <w:sz w:val="22"/>
-          <w:szCs w:val="22"/>
-        </w:rPr>
-      </w:pPr>
-      <w:r>
-        <w:rPr>
-          <w:sz w:val="22"/>
-          <w:szCs w:val="22"/>
-        </w:rPr>
-        <w:t xml:space="preserve">Bad Breath: Sometimes speaking with people sucks. When you converse more than </w:t>
-      </w:r>
-      <w:proofErr w:type="gramStart"/>
-      <w:r>
-        <w:rPr>
-          <w:sz w:val="22"/>
-          <w:szCs w:val="22"/>
-        </w:rPr>
-        <w:t>5</w:t>
-      </w:r>
-      <w:proofErr w:type="gramEnd"/>
-      <w:r>
-        <w:rPr>
-          <w:sz w:val="22"/>
-          <w:szCs w:val="22"/>
-        </w:rPr>
-        <w:t xml:space="preserve"> words with anyone, you can set a curse on them with a payload of 4x any harm to you or your “party”. The curse you set must </w:t>
-      </w:r>
-      <w:proofErr w:type="gramStart"/>
-      <w:r>
-        <w:rPr>
-          <w:sz w:val="22"/>
-          <w:szCs w:val="22"/>
-        </w:rPr>
-        <w:t>be Learned</w:t>
-      </w:r>
-      <w:proofErr w:type="gramEnd"/>
-      <w:r>
-        <w:rPr>
-          <w:sz w:val="22"/>
-          <w:szCs w:val="22"/>
-        </w:rPr>
-        <w:t>. Passive.</w:t>
+        <w:t>Deep Analysis: Allows for a complete deep view of any animal, vegetable, and mineral down to the molecular and mana level. No aspect of a physical object can be hidden from you.</w:t>
+      </w:r>
+    </w:p>
+    <w:p>
+      <w:pPr>
+        <w:rPr>
+          <w:sz w:val="22"/>
+          <w:szCs w:val="22"/>
+        </w:rPr>
+      </w:pPr>
+    </w:p>
+    <w:p>
+      <w:pPr>
+        <w:rPr>
+          <w:sz w:val="22"/>
+          <w:szCs w:val="22"/>
+        </w:rPr>
+      </w:pPr>
+      <w:r>
+        <w:rPr>
+          <w:sz w:val="22"/>
+          <w:szCs w:val="22"/>
+        </w:rPr>
+        <w:t>Bad Breath: Sometimes speaking with people sucks. When you converse more than 5 words with anyone, you can set a curse on them with a payload of 4x any harm to you or your “party”. The curse you set must be Learned. Passive.</w:t>
       </w:r>
     </w:p>
     <w:p>
@@ -2896,23 +2594,7 @@
           <w:sz w:val="22"/>
           <w:szCs w:val="22"/>
         </w:rPr>
-        <w:t>Puppet Gears: You can control an Army of puppets</w:t>
-      </w:r>
-      <w:proofErr w:type="gramStart"/>
-      <w:r>
-        <w:rPr>
-          <w:sz w:val="22"/>
-          <w:szCs w:val="22"/>
-        </w:rPr>
-        <w:t>… almost</w:t>
-      </w:r>
-      <w:proofErr w:type="gramEnd"/>
-      <w:r>
-        <w:rPr>
-          <w:sz w:val="22"/>
-          <w:szCs w:val="22"/>
-        </w:rPr>
-        <w:t xml:space="preserve">. </w:t>
+        <w:t xml:space="preserve">Puppet Gears: You can control an Army of puppets… almost. </w:t>
       </w:r>
     </w:p>
     <w:p>
@@ -2966,7 +2648,76 @@
           <w:sz w:val="22"/>
           <w:szCs w:val="22"/>
         </w:rPr>
-        <w:t xml:space="preserve">Walk-It-Back: You can fade to </w:t>
+        <w:t>Walk-It-Back: You can fade to nearly invisible with a thought and a motion. Related to Backdrop this Talent allows you to “disappear” for 3 minutes. Only the sharpest eyes will see it happen. Cooldown 1 hour.</w:t>
+      </w:r>
+    </w:p>
+    <w:p>
+      <w:pPr>
+        <w:rPr>
+          <w:sz w:val="22"/>
+          <w:szCs w:val="22"/>
+        </w:rPr>
+      </w:pPr>
+    </w:p>
+    <w:p>
+      <w:pPr>
+        <w:rPr>
+          <w:sz w:val="22"/>
+          <w:szCs w:val="22"/>
+        </w:rPr>
+      </w:pPr>
+      <w:r>
+        <w:rPr>
+          <w:sz w:val="22"/>
+          <w:szCs w:val="22"/>
+        </w:rPr>
+        <w:t>Confidential: You can bind your word and keep the secrets of others. Breaking your word will have equal consequences to genocide</w:t>
+      </w:r>
+    </w:p>
+    <w:p>
+      <w:pPr>
+        <w:rPr>
+          <w:sz w:val="22"/>
+          <w:szCs w:val="22"/>
+        </w:rPr>
+      </w:pPr>
+    </w:p>
+    <w:p>
+      <w:pPr>
+        <w:rPr>
+          <w:sz w:val="22"/>
+          <w:szCs w:val="22"/>
+        </w:rPr>
+      </w:pPr>
+    </w:p>
+    <w:p>
+      <w:pPr>
+        <w:rPr>
+          <w:sz w:val="22"/>
+          <w:szCs w:val="22"/>
+        </w:rPr>
+      </w:pPr>
+      <w:r>
+        <w:rPr>
+          <w:sz w:val="22"/>
+          <w:szCs w:val="22"/>
+        </w:rPr>
+        <w:t>Marks:</w:t>
+      </w:r>
+    </w:p>
+    <w:p>
+      <w:pPr>
+        <w:rPr>
+          <w:sz w:val="22"/>
+          <w:szCs w:val="22"/>
+        </w:rPr>
+      </w:pPr>
+      <w:r>
+        <w:rPr>
+          <w:sz w:val="22"/>
+          <w:szCs w:val="22"/>
+        </w:rPr>
+        <w:t xml:space="preserve">Unacceptable: You committed suicide to see if you would get the Chaos points. Well, you did. You got </w:t>
       </w:r>
       <w:proofErr w:type="gramStart"/>
       <w:r>
@@ -2974,7 +2725,7 @@
           <w:sz w:val="22"/>
           <w:szCs w:val="22"/>
         </w:rPr>
-        <w:t>nearly invisible</w:t>
+        <w:t>2</w:t>
       </w:r>
       <w:proofErr w:type="gramEnd"/>
       <w:r>
@@ -2982,76 +2733,7 @@
           <w:sz w:val="22"/>
           <w:szCs w:val="22"/>
         </w:rPr>
-        <w:t xml:space="preserve"> with a thought and a motion. Related to Backdrop this Talent allows you to “disappear” for 3 minutes. Only the sharpest eyes will see it happen. Cooldown 1 hour.</w:t>
-      </w:r>
-    </w:p>
-    <w:p>
-      <w:pPr>
-        <w:rPr>
-          <w:sz w:val="22"/>
-          <w:szCs w:val="22"/>
-        </w:rPr>
-      </w:pPr>
-    </w:p>
-    <w:p>
-      <w:pPr>
-        <w:rPr>
-          <w:sz w:val="22"/>
-          <w:szCs w:val="22"/>
-        </w:rPr>
-      </w:pPr>
-      <w:r>
-        <w:rPr>
-          <w:sz w:val="22"/>
-          <w:szCs w:val="22"/>
-        </w:rPr>
-        <w:t>Confidential: You can bind your word and keep the secrets of others. Breaking your word will have equal consequences to genocide</w:t>
-      </w:r>
-    </w:p>
-    <w:p>
-      <w:pPr>
-        <w:rPr>
-          <w:sz w:val="22"/>
-          <w:szCs w:val="22"/>
-        </w:rPr>
-      </w:pPr>
-    </w:p>
-    <w:p>
-      <w:pPr>
-        <w:rPr>
-          <w:sz w:val="22"/>
-          <w:szCs w:val="22"/>
-        </w:rPr>
-      </w:pPr>
-    </w:p>
-    <w:p>
-      <w:pPr>
-        <w:rPr>
-          <w:sz w:val="22"/>
-          <w:szCs w:val="22"/>
-        </w:rPr>
-      </w:pPr>
-      <w:r>
-        <w:rPr>
-          <w:sz w:val="22"/>
-          <w:szCs w:val="22"/>
-        </w:rPr>
-        <w:t>Marks:</w:t>
-      </w:r>
-    </w:p>
-    <w:p>
-      <w:pPr>
-        <w:rPr>
-          <w:sz w:val="22"/>
-          <w:szCs w:val="22"/>
-        </w:rPr>
-      </w:pPr>
-      <w:r>
-        <w:rPr>
-          <w:sz w:val="22"/>
-          <w:szCs w:val="22"/>
-        </w:rPr>
-        <w:t xml:space="preserve">Unacceptable: You committed suicide to see if you would get the Chaos points. Well, you did. You got </w:t>
+        <w:t xml:space="preserve">. Happy?? You have </w:t>
       </w:r>
       <w:proofErr w:type="gramStart"/>
       <w:r>
@@ -3059,7 +2741,7 @@
           <w:sz w:val="22"/>
           <w:szCs w:val="22"/>
         </w:rPr>
-        <w:t>2</w:t>
+        <w:t>41</w:t>
       </w:r>
       <w:proofErr w:type="gramEnd"/>
       <w:r>
@@ -3067,7 +2749,68 @@
           <w:sz w:val="22"/>
           <w:szCs w:val="22"/>
         </w:rPr>
-        <w:t xml:space="preserve">. Happy?? You have </w:t>
+        <w:t xml:space="preserve"> lives remaining.</w:t>
+      </w:r>
+    </w:p>
+    <w:p>
+      <w:pPr>
+        <w:rPr>
+          <w:sz w:val="22"/>
+          <w:szCs w:val="22"/>
+        </w:rPr>
+      </w:pPr>
+    </w:p>
+    <w:p>
+      <w:pPr>
+        <w:rPr>
+          <w:sz w:val="22"/>
+          <w:szCs w:val="22"/>
+        </w:rPr>
+      </w:pPr>
+      <w:r>
+        <w:rPr>
+          <w:sz w:val="22"/>
+          <w:szCs w:val="22"/>
+        </w:rPr>
+        <w:t>[UNIFY CHARACTER SHEET ABOVE]</w:t>
+      </w:r>
+    </w:p>
+    <w:p>
+      <w:pPr>
+        <w:rPr>
+          <w:sz w:val="22"/>
+          <w:szCs w:val="22"/>
+        </w:rPr>
+      </w:pPr>
+      <w:r>
+        <w:rPr>
+          <w:sz w:val="22"/>
+          <w:szCs w:val="22"/>
+        </w:rPr>
+        <w:t>Richter stopped reading for a second. “You killed yourself for Chaos points?”</w:t>
+      </w:r>
+    </w:p>
+    <w:p>
+      <w:pPr>
+        <w:rPr>
+          <w:sz w:val="22"/>
+          <w:szCs w:val="22"/>
+        </w:rPr>
+      </w:pPr>
+    </w:p>
+    <w:p>
+      <w:pPr>
+        <w:rPr>
+          <w:sz w:val="22"/>
+          <w:szCs w:val="22"/>
+        </w:rPr>
+      </w:pPr>
+      <w:r>
+        <w:rPr>
+          <w:sz w:val="22"/>
+          <w:szCs w:val="22"/>
+        </w:rPr>
+        <w:t xml:space="preserve">“Yeah. </w:t>
       </w:r>
       <w:proofErr w:type="gramStart"/>
       <w:r>
@@ -3075,7 +2818,7 @@
           <w:sz w:val="22"/>
           <w:szCs w:val="22"/>
         </w:rPr>
-        <w:t>41</w:t>
+        <w:t>A dark day</w:t>
       </w:r>
       <w:proofErr w:type="gramEnd"/>
       <w:r>
@@ -3083,76 +2826,38 @@
           <w:sz w:val="22"/>
           <w:szCs w:val="22"/>
         </w:rPr>
-        <w:t xml:space="preserve"> lives remaining.</w:t>
-      </w:r>
-    </w:p>
-    <w:p>
-      <w:pPr>
-        <w:rPr>
-          <w:sz w:val="22"/>
-          <w:szCs w:val="22"/>
-        </w:rPr>
-      </w:pPr>
-    </w:p>
-    <w:p>
-      <w:pPr>
-        <w:rPr>
-          <w:sz w:val="22"/>
-          <w:szCs w:val="22"/>
-        </w:rPr>
-      </w:pPr>
-      <w:r>
-        <w:rPr>
-          <w:sz w:val="22"/>
-          <w:szCs w:val="22"/>
-        </w:rPr>
-        <w:t>[UNIFY CHARACTER SHEET ABOVE]</w:t>
-      </w:r>
-    </w:p>
-    <w:p>
-      <w:pPr>
-        <w:rPr>
-          <w:sz w:val="22"/>
-          <w:szCs w:val="22"/>
-        </w:rPr>
-      </w:pPr>
-      <w:r>
-        <w:rPr>
-          <w:sz w:val="22"/>
-          <w:szCs w:val="22"/>
-        </w:rPr>
-        <w:t>Richter stopped reading for a second. “You killed yourself for Chaos points?”</w:t>
-      </w:r>
-    </w:p>
-    <w:p>
-      <w:pPr>
-        <w:rPr>
-          <w:sz w:val="22"/>
-          <w:szCs w:val="22"/>
-        </w:rPr>
-      </w:pPr>
-    </w:p>
-    <w:p>
-      <w:pPr>
-        <w:rPr>
-          <w:sz w:val="22"/>
-          <w:szCs w:val="22"/>
-        </w:rPr>
-      </w:pPr>
-      <w:r>
-        <w:rPr>
-          <w:sz w:val="22"/>
-          <w:szCs w:val="22"/>
-        </w:rPr>
-        <w:t xml:space="preserve">“Yeah. </w:t>
-      </w:r>
+        <w:t>, indeed</w:t>
+      </w:r>
+      <w:r>
+        <w:rPr>
+          <w:sz w:val="22"/>
+          <w:szCs w:val="22"/>
+        </w:rPr>
+        <w:t>. I was lucky the Ents found me when I respawned. I stayed with them for a while and they helped me see The Land as a dangerous lover. That made it all click for me.</w:t>
+      </w:r>
+    </w:p>
+    <w:p>
+      <w:pPr>
+        <w:rPr>
+          <w:sz w:val="22"/>
+          <w:szCs w:val="22"/>
+        </w:rPr>
+      </w:pPr>
+    </w:p>
+    <w:p>
+      <w:pPr>
+        <w:rPr>
+          <w:sz w:val="22"/>
+          <w:szCs w:val="22"/>
+        </w:rPr>
+      </w:pPr>
       <w:proofErr w:type="gramStart"/>
       <w:r>
         <w:rPr>
           <w:sz w:val="22"/>
           <w:szCs w:val="22"/>
         </w:rPr>
-        <w:t>A dark day</w:t>
+        <w:t>I’ve</w:t>
       </w:r>
       <w:proofErr w:type="gramEnd"/>
       <w:r>
@@ -3160,38 +2865,127 @@
           <w:sz w:val="22"/>
           <w:szCs w:val="22"/>
         </w:rPr>
-        <w:t>, indeed</w:t>
-      </w:r>
-      <w:r>
-        <w:rPr>
-          <w:sz w:val="22"/>
-          <w:szCs w:val="22"/>
-        </w:rPr>
-        <w:t>. I was lucky the Ents found me when I respawned. I stayed with them for a while and they helped me see The Land as a dangerous lover. That made it all click for me.</w:t>
-      </w:r>
-    </w:p>
-    <w:p>
-      <w:pPr>
-        <w:rPr>
-          <w:sz w:val="22"/>
-          <w:szCs w:val="22"/>
-        </w:rPr>
-      </w:pPr>
-    </w:p>
-    <w:p>
-      <w:pPr>
-        <w:rPr>
-          <w:sz w:val="22"/>
-          <w:szCs w:val="22"/>
-        </w:rPr>
-      </w:pPr>
+        <w:t xml:space="preserve"> been working to get here for over a year. It took me a week to gather these Orcs and then suddenly the Chief ordered all of the Warriors to find the source of Chaos.”</w:t>
+      </w:r>
+    </w:p>
+    <w:p>
+      <w:pPr>
+        <w:rPr>
+          <w:sz w:val="22"/>
+          <w:szCs w:val="22"/>
+        </w:rPr>
+      </w:pPr>
+    </w:p>
+    <w:p>
+      <w:pPr>
+        <w:rPr>
+          <w:sz w:val="22"/>
+          <w:szCs w:val="22"/>
+        </w:rPr>
+      </w:pPr>
+      <w:r>
+        <w:rPr>
+          <w:sz w:val="22"/>
+          <w:szCs w:val="22"/>
+        </w:rPr>
+        <w:t>Richter contemplated the information and then spoke. “If the Chief ordered his full martial force to gather the Chaos he didn’t know it</w:t>
+      </w:r>
+      <w:r>
+        <w:rPr>
+          <w:sz w:val="22"/>
+          <w:szCs w:val="22"/>
+        </w:rPr>
+        <w:t xml:space="preserve"> </w:t>
+      </w:r>
+      <w:r>
+        <w:rPr>
+          <w:sz w:val="22"/>
+          <w:szCs w:val="22"/>
+        </w:rPr>
+        <w:t>was you?”</w:t>
+      </w:r>
+    </w:p>
+    <w:p>
+      <w:pPr>
+        <w:rPr>
+          <w:sz w:val="22"/>
+          <w:szCs w:val="22"/>
+        </w:rPr>
+      </w:pPr>
+    </w:p>
+    <w:p>
+      <w:pPr>
+        <w:rPr>
+          <w:sz w:val="22"/>
+          <w:szCs w:val="22"/>
+        </w:rPr>
+      </w:pPr>
+      <w:r>
+        <w:rPr>
+          <w:sz w:val="22"/>
+          <w:szCs w:val="22"/>
+        </w:rPr>
+        <w:t>“No way! I stay hidden and hide a lot. Look at my stealth.”</w:t>
+      </w:r>
+    </w:p>
+    <w:p>
+      <w:pPr>
+        <w:rPr>
+          <w:sz w:val="22"/>
+          <w:szCs w:val="22"/>
+        </w:rPr>
+      </w:pPr>
+    </w:p>
+    <w:p>
+      <w:pPr>
+        <w:rPr>
+          <w:sz w:val="22"/>
+          <w:szCs w:val="22"/>
+        </w:rPr>
+      </w:pPr>
+      <w:r>
+        <w:rPr>
+          <w:sz w:val="22"/>
+          <w:szCs w:val="22"/>
+        </w:rPr>
+        <w:t>Stealth: Level 54. Can hide in an empty white room.</w:t>
+      </w:r>
+    </w:p>
+    <w:p>
+      <w:pPr>
+        <w:rPr>
+          <w:sz w:val="22"/>
+          <w:szCs w:val="22"/>
+        </w:rPr>
+      </w:pPr>
+      <w:r>
+        <w:rPr>
+          <w:sz w:val="22"/>
+          <w:szCs w:val="22"/>
+        </w:rPr>
+        <w:t>Backstab</w:t>
+      </w:r>
+      <w:r>
+        <w:rPr>
+          <w:sz w:val="22"/>
+          <w:szCs w:val="22"/>
+        </w:rPr>
+        <w:t>:</w:t>
+      </w:r>
+      <w:r>
+        <w:rPr>
+          <w:sz w:val="22"/>
+          <w:szCs w:val="22"/>
+        </w:rPr>
+        <w:t xml:space="preserve"> Level 39. </w:t>
+      </w:r>
       <w:proofErr w:type="gramStart"/>
       <w:r>
         <w:rPr>
           <w:sz w:val="22"/>
           <w:szCs w:val="22"/>
         </w:rPr>
-        <w:t>I’ve</w:t>
+        <w:t>You’re</w:t>
       </w:r>
       <w:proofErr w:type="gramEnd"/>
       <w:r>
@@ -3199,7 +2993,99 @@
           <w:sz w:val="22"/>
           <w:szCs w:val="22"/>
         </w:rPr>
-        <w:t xml:space="preserve"> been working to get here for over a year. It took me a week to gather these Orcs and then suddenly the Chief ordered </w:t>
+        <w:t xml:space="preserve"> a sneaky bastard. Your enemies never see you coming.</w:t>
+      </w:r>
+    </w:p>
+    <w:p>
+      <w:pPr>
+        <w:rPr>
+          <w:sz w:val="22"/>
+          <w:szCs w:val="22"/>
+        </w:rPr>
+      </w:pPr>
+    </w:p>
+    <w:p>
+      <w:pPr>
+        <w:rPr>
+          <w:sz w:val="22"/>
+          <w:szCs w:val="22"/>
+        </w:rPr>
+      </w:pPr>
+      <w:r>
+        <w:rPr>
+          <w:sz w:val="22"/>
+          <w:szCs w:val="22"/>
+        </w:rPr>
+        <w:t>“Besides, I’m not the source of Chaos they were drawn to. Look.” Zev pointed behind him. Now that the battle fire had died down a little the shimmer was clear.</w:t>
+      </w:r>
+    </w:p>
+    <w:p>
+      <w:pPr>
+        <w:rPr>
+          <w:sz w:val="22"/>
+          <w:szCs w:val="22"/>
+        </w:rPr>
+      </w:pPr>
+    </w:p>
+    <w:p>
+      <w:pPr>
+        <w:rPr>
+          <w:sz w:val="22"/>
+          <w:szCs w:val="22"/>
+        </w:rPr>
+      </w:pPr>
+      <w:r>
+        <w:rPr>
+          <w:sz w:val="22"/>
+          <w:szCs w:val="22"/>
+        </w:rPr>
+        <w:t>A faint light blue glow illuminated the small gap in the wall where Zev had come out of the shadows.</w:t>
+      </w:r>
+    </w:p>
+    <w:p>
+      <w:pPr>
+        <w:rPr>
+          <w:sz w:val="22"/>
+          <w:szCs w:val="22"/>
+        </w:rPr>
+      </w:pPr>
+    </w:p>
+    <w:p>
+      <w:pPr>
+        <w:rPr>
+          <w:sz w:val="22"/>
+          <w:szCs w:val="22"/>
+        </w:rPr>
+      </w:pPr>
+      <w:r>
+        <w:rPr>
+          <w:sz w:val="22"/>
+          <w:szCs w:val="22"/>
+        </w:rPr>
+        <w:t>“Did you try to get it yet? You were just over there…”, Richter blurted excitedly.</w:t>
+      </w:r>
+    </w:p>
+    <w:p>
+      <w:pPr>
+        <w:rPr>
+          <w:sz w:val="22"/>
+          <w:szCs w:val="22"/>
+        </w:rPr>
+      </w:pPr>
+    </w:p>
+    <w:p>
+      <w:pPr>
+        <w:rPr>
+          <w:sz w:val="22"/>
+          <w:szCs w:val="22"/>
+        </w:rPr>
+      </w:pPr>
+      <w:r>
+        <w:rPr>
+          <w:sz w:val="22"/>
+          <w:szCs w:val="22"/>
+        </w:rPr>
+        <w:t xml:space="preserve">“It has some sort of shielding. These Werms keep trying to get to it. There are parts all over the floor but more keep coming. </w:t>
       </w:r>
       <w:proofErr w:type="gramStart"/>
       <w:r>
@@ -3207,7 +3093,7 @@
           <w:sz w:val="22"/>
           <w:szCs w:val="22"/>
         </w:rPr>
-        <w:t>all of</w:t>
+        <w:t>Come look</w:t>
       </w:r>
       <w:proofErr w:type="gramEnd"/>
       <w:r>
@@ -3215,30 +3101,53 @@
           <w:sz w:val="22"/>
           <w:szCs w:val="22"/>
         </w:rPr>
-        <w:t xml:space="preserve"> the Warriors to find the source of Chaos.”</w:t>
-      </w:r>
-    </w:p>
-    <w:p>
-      <w:pPr>
-        <w:rPr>
-          <w:sz w:val="22"/>
-          <w:szCs w:val="22"/>
-        </w:rPr>
-      </w:pPr>
-    </w:p>
-    <w:p>
-      <w:pPr>
-        <w:rPr>
-          <w:sz w:val="22"/>
-          <w:szCs w:val="22"/>
-        </w:rPr>
-      </w:pPr>
-      <w:r>
-        <w:rPr>
-          <w:sz w:val="22"/>
-          <w:szCs w:val="22"/>
-        </w:rPr>
-        <w:t xml:space="preserve">Richter contemplated the information and then spoke. “If the Chief ordered his full martial force to gather the Chaos he didn’t know </w:t>
+        <w:t>, they are swarming.</w:t>
+      </w:r>
+    </w:p>
+    <w:p>
+      <w:pPr>
+        <w:rPr>
+          <w:sz w:val="22"/>
+          <w:szCs w:val="22"/>
+        </w:rPr>
+      </w:pPr>
+    </w:p>
+    <w:p>
+      <w:pPr>
+        <w:rPr>
+          <w:sz w:val="22"/>
+          <w:szCs w:val="22"/>
+        </w:rPr>
+      </w:pPr>
+      <w:r>
+        <w:rPr>
+          <w:sz w:val="22"/>
+          <w:szCs w:val="22"/>
+        </w:rPr>
+        <w:t>Richter continued to read Zev’s status page.</w:t>
+      </w:r>
+    </w:p>
+    <w:p>
+      <w:pPr>
+        <w:rPr>
+          <w:sz w:val="22"/>
+          <w:szCs w:val="22"/>
+        </w:rPr>
+      </w:pPr>
+    </w:p>
+    <w:p>
+      <w:pPr>
+        <w:rPr>
+          <w:sz w:val="22"/>
+          <w:szCs w:val="22"/>
+        </w:rPr>
+      </w:pPr>
+      <w:r>
+        <w:rPr>
+          <w:sz w:val="22"/>
+          <w:szCs w:val="22"/>
+        </w:rPr>
+        <w:t xml:space="preserve">Mitigated Friction: </w:t>
       </w:r>
       <w:proofErr w:type="gramStart"/>
       <w:r>
@@ -3246,7 +3155,7 @@
           <w:sz w:val="22"/>
           <w:szCs w:val="22"/>
         </w:rPr>
-        <w:t>it</w:t>
+        <w:t>You’re</w:t>
       </w:r>
       <w:proofErr w:type="gramEnd"/>
       <w:r>
@@ -3254,89 +3163,7 @@
           <w:sz w:val="22"/>
           <w:szCs w:val="22"/>
         </w:rPr>
-        <w:t xml:space="preserve"> </w:t>
-      </w:r>
-      <w:r>
-        <w:rPr>
-          <w:sz w:val="22"/>
-          <w:szCs w:val="22"/>
-        </w:rPr>
-        <w:t>was you?”</w:t>
-      </w:r>
-    </w:p>
-    <w:p>
-      <w:pPr>
-        <w:rPr>
-          <w:sz w:val="22"/>
-          <w:szCs w:val="22"/>
-        </w:rPr>
-      </w:pPr>
-    </w:p>
-    <w:p>
-      <w:pPr>
-        <w:rPr>
-          <w:sz w:val="22"/>
-          <w:szCs w:val="22"/>
-        </w:rPr>
-      </w:pPr>
-      <w:r>
-        <w:rPr>
-          <w:sz w:val="22"/>
-          <w:szCs w:val="22"/>
-        </w:rPr>
-        <w:t>“No way! I stay hidden and hide a lot. Look at my stealth.”</w:t>
-      </w:r>
-    </w:p>
-    <w:p>
-      <w:pPr>
-        <w:rPr>
-          <w:sz w:val="22"/>
-          <w:szCs w:val="22"/>
-        </w:rPr>
-      </w:pPr>
-    </w:p>
-    <w:p>
-      <w:pPr>
-        <w:rPr>
-          <w:sz w:val="22"/>
-          <w:szCs w:val="22"/>
-        </w:rPr>
-      </w:pPr>
-      <w:r>
-        <w:rPr>
-          <w:sz w:val="22"/>
-          <w:szCs w:val="22"/>
-        </w:rPr>
-        <w:t>Stealth: Level 54. Can hide in an empty white room.</w:t>
-      </w:r>
-    </w:p>
-    <w:p>
-      <w:pPr>
-        <w:rPr>
-          <w:sz w:val="22"/>
-          <w:szCs w:val="22"/>
-        </w:rPr>
-      </w:pPr>
-      <w:r>
-        <w:rPr>
-          <w:sz w:val="22"/>
-          <w:szCs w:val="22"/>
-        </w:rPr>
-        <w:t>Backstab</w:t>
-      </w:r>
-      <w:r>
-        <w:rPr>
-          <w:sz w:val="22"/>
-          <w:szCs w:val="22"/>
-        </w:rPr>
-        <w:t>:</w:t>
-      </w:r>
-      <w:r>
-        <w:rPr>
-          <w:sz w:val="22"/>
-          <w:szCs w:val="22"/>
-        </w:rPr>
-        <w:t xml:space="preserve"> Level 39. </w:t>
+        <w:t xml:space="preserve"> “slippery”. No one can pin you down if you </w:t>
       </w:r>
       <w:proofErr w:type="gramStart"/>
       <w:r>
@@ -3344,7 +3171,7 @@
           <w:sz w:val="22"/>
           <w:szCs w:val="22"/>
         </w:rPr>
-        <w:t>You’re</w:t>
+        <w:t>don’t</w:t>
       </w:r>
       <w:proofErr w:type="gramEnd"/>
       <w:r>
@@ -3352,280 +3179,30 @@
           <w:sz w:val="22"/>
           <w:szCs w:val="22"/>
         </w:rPr>
-        <w:t xml:space="preserve"> a sneaky bastard. Your enemies never see you coming.</w:t>
-      </w:r>
-    </w:p>
-    <w:p>
-      <w:pPr>
-        <w:rPr>
-          <w:sz w:val="22"/>
-          <w:szCs w:val="22"/>
-        </w:rPr>
-      </w:pPr>
-    </w:p>
-    <w:p>
-      <w:pPr>
-        <w:rPr>
-          <w:sz w:val="22"/>
-          <w:szCs w:val="22"/>
-        </w:rPr>
-      </w:pPr>
-      <w:r>
-        <w:rPr>
-          <w:sz w:val="22"/>
-          <w:szCs w:val="22"/>
-        </w:rPr>
-        <w:t xml:space="preserve">“Besides, </w:t>
-      </w:r>
-      <w:proofErr w:type="gramStart"/>
-      <w:r>
-        <w:rPr>
-          <w:sz w:val="22"/>
-          <w:szCs w:val="22"/>
-        </w:rPr>
-        <w:t>I’m</w:t>
-      </w:r>
-      <w:proofErr w:type="gramEnd"/>
-      <w:r>
-        <w:rPr>
-          <w:sz w:val="22"/>
-          <w:szCs w:val="22"/>
-        </w:rPr>
-        <w:t xml:space="preserve"> not the source of Chaos they were drawn to. Look.” Zev pointed behind him. Now that the battle fire had died down a little the shimmer was clear.</w:t>
-      </w:r>
-    </w:p>
-    <w:p>
-      <w:pPr>
-        <w:rPr>
-          <w:sz w:val="22"/>
-          <w:szCs w:val="22"/>
-        </w:rPr>
-      </w:pPr>
-    </w:p>
-    <w:p>
-      <w:pPr>
-        <w:rPr>
-          <w:sz w:val="22"/>
-          <w:szCs w:val="22"/>
-        </w:rPr>
-      </w:pPr>
-      <w:r>
-        <w:rPr>
-          <w:sz w:val="22"/>
-          <w:szCs w:val="22"/>
-        </w:rPr>
-        <w:t>A faint light blue glow illuminated the small gap in the wall where Zev had come out of the shadows.</w:t>
-      </w:r>
-    </w:p>
-    <w:p>
-      <w:pPr>
-        <w:rPr>
-          <w:sz w:val="22"/>
-          <w:szCs w:val="22"/>
-        </w:rPr>
-      </w:pPr>
-    </w:p>
-    <w:p>
-      <w:pPr>
-        <w:rPr>
-          <w:sz w:val="22"/>
-          <w:szCs w:val="22"/>
-        </w:rPr>
-      </w:pPr>
-      <w:r>
-        <w:rPr>
-          <w:sz w:val="22"/>
-          <w:szCs w:val="22"/>
-        </w:rPr>
-        <w:t>“Did you try to get it yet? You were just over there…</w:t>
-      </w:r>
-      <w:proofErr w:type="gramStart"/>
-      <w:r>
-        <w:rPr>
-          <w:sz w:val="22"/>
-          <w:szCs w:val="22"/>
-        </w:rPr>
-        <w:t>”,</w:t>
-      </w:r>
-      <w:proofErr w:type="gramEnd"/>
-      <w:r>
-        <w:rPr>
-          <w:sz w:val="22"/>
-          <w:szCs w:val="22"/>
-        </w:rPr>
-        <w:t xml:space="preserve"> Richter blurted excitedly.</w:t>
-      </w:r>
-    </w:p>
-    <w:p>
-      <w:pPr>
-        <w:rPr>
-          <w:sz w:val="22"/>
-          <w:szCs w:val="22"/>
-        </w:rPr>
-      </w:pPr>
-    </w:p>
-    <w:p>
-      <w:pPr>
-        <w:rPr>
-          <w:sz w:val="22"/>
-          <w:szCs w:val="22"/>
-        </w:rPr>
-      </w:pPr>
-      <w:r>
-        <w:rPr>
-          <w:sz w:val="22"/>
-          <w:szCs w:val="22"/>
-        </w:rPr>
-        <w:t xml:space="preserve">“It has some sort of shielding. These Werms keep trying to get to it. There are parts all over the floor but more keep coming. </w:t>
-      </w:r>
-      <w:proofErr w:type="gramStart"/>
-      <w:r>
-        <w:rPr>
-          <w:sz w:val="22"/>
-          <w:szCs w:val="22"/>
-        </w:rPr>
-        <w:t>Come look</w:t>
-      </w:r>
-      <w:proofErr w:type="gramEnd"/>
-      <w:r>
-        <w:rPr>
-          <w:sz w:val="22"/>
-          <w:szCs w:val="22"/>
-        </w:rPr>
-        <w:t>, they are swarming.</w:t>
-      </w:r>
-    </w:p>
-    <w:p>
-      <w:pPr>
-        <w:rPr>
-          <w:sz w:val="22"/>
-          <w:szCs w:val="22"/>
-        </w:rPr>
-      </w:pPr>
-    </w:p>
-    <w:p>
-      <w:pPr>
-        <w:rPr>
-          <w:sz w:val="22"/>
-          <w:szCs w:val="22"/>
-        </w:rPr>
-      </w:pPr>
-      <w:r>
-        <w:rPr>
-          <w:sz w:val="22"/>
-          <w:szCs w:val="22"/>
-        </w:rPr>
-        <w:t>Richter continued to read Zev’s status page.</w:t>
-      </w:r>
-    </w:p>
-    <w:p>
-      <w:pPr>
-        <w:rPr>
-          <w:sz w:val="22"/>
-          <w:szCs w:val="22"/>
-        </w:rPr>
-      </w:pPr>
-    </w:p>
-    <w:p>
-      <w:pPr>
-        <w:rPr>
-          <w:sz w:val="22"/>
-          <w:szCs w:val="22"/>
-        </w:rPr>
-      </w:pPr>
-      <w:r>
-        <w:rPr>
-          <w:sz w:val="22"/>
-          <w:szCs w:val="22"/>
-        </w:rPr>
-        <w:t xml:space="preserve">Mitigated Friction: </w:t>
-      </w:r>
-      <w:proofErr w:type="gramStart"/>
-      <w:r>
-        <w:rPr>
-          <w:sz w:val="22"/>
-          <w:szCs w:val="22"/>
-        </w:rPr>
-        <w:t>You’re</w:t>
-      </w:r>
-      <w:proofErr w:type="gramEnd"/>
-      <w:r>
-        <w:rPr>
-          <w:sz w:val="22"/>
-          <w:szCs w:val="22"/>
-        </w:rPr>
-        <w:t xml:space="preserve"> “slippery”. No one can pin you down if you </w:t>
-      </w:r>
-      <w:proofErr w:type="gramStart"/>
-      <w:r>
-        <w:rPr>
-          <w:sz w:val="22"/>
-          <w:szCs w:val="22"/>
-        </w:rPr>
-        <w:t>don’t</w:t>
-      </w:r>
-      <w:proofErr w:type="gramEnd"/>
-      <w:r>
-        <w:rPr>
-          <w:sz w:val="22"/>
-          <w:szCs w:val="22"/>
-        </w:rPr>
-        <w:t xml:space="preserve"> want it. You have Escaped over </w:t>
-      </w:r>
-      <w:proofErr w:type="gramStart"/>
-      <w:r>
-        <w:rPr>
-          <w:sz w:val="22"/>
-          <w:szCs w:val="22"/>
-        </w:rPr>
-        <w:t>100</w:t>
-      </w:r>
-      <w:proofErr w:type="gramEnd"/>
-      <w:r>
-        <w:rPr>
-          <w:sz w:val="22"/>
-          <w:szCs w:val="22"/>
-        </w:rPr>
-        <w:t xml:space="preserve"> confrontations without damage and still earned XP from the engagement.</w:t>
-      </w:r>
-    </w:p>
-    <w:p>
-      <w:pPr>
-        <w:rPr>
-          <w:sz w:val="22"/>
-          <w:szCs w:val="22"/>
-        </w:rPr>
-      </w:pPr>
-    </w:p>
-    <w:p>
-      <w:pPr>
-        <w:rPr>
-          <w:sz w:val="22"/>
-          <w:szCs w:val="22"/>
-        </w:rPr>
-      </w:pPr>
-      <w:r>
-        <w:rPr>
-          <w:sz w:val="22"/>
-          <w:szCs w:val="22"/>
-        </w:rPr>
-        <w:t xml:space="preserve">Peeper: You have performed Deep Analysis over </w:t>
-      </w:r>
-      <w:proofErr w:type="gramStart"/>
-      <w:r>
-        <w:rPr>
-          <w:sz w:val="22"/>
-          <w:szCs w:val="22"/>
-        </w:rPr>
-        <w:t>1000</w:t>
-      </w:r>
-      <w:proofErr w:type="gramEnd"/>
-      <w:r>
-        <w:rPr>
-          <w:sz w:val="22"/>
-          <w:szCs w:val="22"/>
-        </w:rPr>
-        <w:t xml:space="preserve"> times. This is a scalable Mark. Deep Analysis now yields Secret Traits and Lineage or Lore.</w:t>
+        <w:t xml:space="preserve"> want it. You have Escaped over 100 confrontations without damage and still earned XP from the engagement.</w:t>
+      </w:r>
+    </w:p>
+    <w:p>
+      <w:pPr>
+        <w:rPr>
+          <w:sz w:val="22"/>
+          <w:szCs w:val="22"/>
+        </w:rPr>
+      </w:pPr>
+    </w:p>
+    <w:p>
+      <w:pPr>
+        <w:rPr>
+          <w:sz w:val="22"/>
+          <w:szCs w:val="22"/>
+        </w:rPr>
+      </w:pPr>
+      <w:r>
+        <w:rPr>
+          <w:sz w:val="22"/>
+          <w:szCs w:val="22"/>
+        </w:rPr>
+        <w:t>Peeper: You have performed Deep Analysis over 1000 times. This is a scalable Mark. Deep Analysis now yields Secret Traits and Lineage or Lore.</w:t>
       </w:r>
     </w:p>
     <w:p>
@@ -3709,39 +3286,7 @@
           <w:sz w:val="22"/>
           <w:szCs w:val="22"/>
         </w:rPr>
-        <w:t xml:space="preserve">Sit Down: Forces the cured party to sit </w:t>
-      </w:r>
-      <w:proofErr w:type="gramStart"/>
-      <w:r>
-        <w:rPr>
-          <w:sz w:val="22"/>
-          <w:szCs w:val="22"/>
-        </w:rPr>
-        <w:t>immediately</w:t>
-      </w:r>
-      <w:proofErr w:type="gramEnd"/>
-      <w:r>
-        <w:rPr>
-          <w:sz w:val="22"/>
-          <w:szCs w:val="22"/>
-        </w:rPr>
-        <w:t xml:space="preserve">. If sitting is not an option, one leg will </w:t>
-      </w:r>
-      <w:proofErr w:type="gramStart"/>
-      <w:r>
-        <w:rPr>
-          <w:sz w:val="22"/>
-          <w:szCs w:val="22"/>
-        </w:rPr>
-        <w:t>be removed</w:t>
-      </w:r>
-      <w:proofErr w:type="gramEnd"/>
-      <w:r>
-        <w:rPr>
-          <w:sz w:val="22"/>
-          <w:szCs w:val="22"/>
-        </w:rPr>
-        <w:t>. Duration 4 hours.</w:t>
+        <w:t>Sit Down: Forces the cured party to sit immediately. If sitting is not an option, one leg will be removed. Duration 4 hours.</w:t>
       </w:r>
     </w:p>
     <w:p>

</xml_diff>